<commit_message>
little change in user manual
</commit_message>
<xml_diff>
--- a/User_Manual.docx
+++ b/User_Manual.docx
@@ -2943,14 +2943,49 @@
           <w:sz w:val="22"/>
           <w:szCs w:val="22"/>
         </w:rPr>
-        <w:t xml:space="preserve">then instead of "Finished!" you'll get a </w:t>
-      </w:r>
-      <w:r>
-        <w:rPr>
-          <w:sz w:val="22"/>
-          <w:szCs w:val="22"/>
-        </w:rPr>
-        <w:t>message ask</w:t>
+        <w:t xml:space="preserve">then instead of "Finished!" </w:t>
+      </w:r>
+      <w:r>
+        <w:rPr>
+          <w:sz w:val="22"/>
+          <w:szCs w:val="22"/>
+        </w:rPr>
+        <w:t>it will state that the crossword creation ha</w:t>
+      </w:r>
+      <w:r>
+        <w:rPr>
+          <w:sz w:val="22"/>
+          <w:szCs w:val="22"/>
+        </w:rPr>
+        <w:t>s</w:t>
+      </w:r>
+      <w:r>
+        <w:rPr>
+          <w:sz w:val="22"/>
+          <w:szCs w:val="22"/>
+        </w:rPr>
+        <w:t xml:space="preserve"> failed. </w:t>
+      </w:r>
+      <w:r>
+        <w:rPr>
+          <w:sz w:val="22"/>
+          <w:szCs w:val="22"/>
+        </w:rPr>
+        <w:t>In this case, t</w:t>
+      </w:r>
+      <w:r>
+        <w:rPr>
+          <w:sz w:val="22"/>
+          <w:szCs w:val="22"/>
+        </w:rPr>
+        <w:t xml:space="preserve">ry </w:t>
+      </w:r>
+      <w:r>
+        <w:rPr>
+          <w:sz w:val="22"/>
+          <w:szCs w:val="22"/>
+        </w:rPr>
+        <w:t>choos</w:t>
       </w:r>
       <w:r>
         <w:rPr>
@@ -2964,7 +2999,16 @@
           <w:sz w:val="22"/>
           <w:szCs w:val="22"/>
         </w:rPr>
-        <w:t xml:space="preserve"> you to choose another topic, or simply give it another try.</w:t>
+        <w:t xml:space="preserve"> another topic</w:t>
+      </w:r>
+      <w:bookmarkStart w:id="0" w:name="_GoBack"/>
+      <w:bookmarkEnd w:id="0"/>
+      <w:r>
+        <w:rPr>
+          <w:sz w:val="22"/>
+          <w:szCs w:val="22"/>
+        </w:rPr>
+        <w:t xml:space="preserve"> or simply give it another try.</w:t>
       </w:r>
     </w:p>
     <w:p>
@@ -6911,8 +6955,6 @@
           <w:szCs w:val="22"/>
         </w:rPr>
       </w:pPr>
-      <w:bookmarkStart w:id="0" w:name="_GoBack"/>
-      <w:bookmarkEnd w:id="0"/>
       <w:r>
         <w:rPr>
           <w:rFonts w:asciiTheme="minorHAnsi" w:hAnsiTheme="minorHAnsi"/>
@@ -7362,7 +7404,7 @@
             <w:rtl/>
             <w:lang w:val="he-IL"/>
           </w:rPr>
-          <w:t>11</w:t>
+          <w:t>5</w:t>
         </w:r>
         <w:r>
           <w:fldChar w:fldCharType="end"/>
@@ -11630,7 +11672,7 @@
 </file>
 
 <file path=customXml/itemProps1.xml><?xml version="1.0" encoding="utf-8"?>
-<ds:datastoreItem xmlns:ds="http://schemas.openxmlformats.org/officeDocument/2006/customXml" ds:itemID="{E5C45539-A254-4487-90F7-6B65FA8210EB}">
+<ds:datastoreItem xmlns:ds="http://schemas.openxmlformats.org/officeDocument/2006/customXml" ds:itemID="{856825E3-A4F9-42CA-9043-1E08150B2F78}">
   <ds:schemaRefs>
     <ds:schemaRef ds:uri="http://schemas.openxmlformats.org/officeDocument/2006/bibliography"/>
   </ds:schemaRefs>

</xml_diff>